<commit_message>
commit apos deletar arquivos nao importantes
</commit_message>
<xml_diff>
--- a/teste-fm.docx
+++ b/teste-fm.docx
@@ -17,77 +17,45 @@
       <w:r>
         <w:t xml:space="preserve">Fernando</w:t>
       </w:r>
+      <w:r>
+        <w:t xml:space="preserve"> </w:t>
+      </w:r>
+      <w:r>
+        <w:t xml:space="preserve">M</w:t>
+      </w:r>
+      <w:r>
+        <w:t xml:space="preserve"> </w:t>
+      </w:r>
+      <w:r>
+        <w:t xml:space="preserve">Resende</w:t>
+      </w:r>
+      <w:r>
+        <w:t xml:space="preserve"> </w:t>
+      </w:r>
+      <w:r>
+        <w:t xml:space="preserve">XXX</w:t>
+      </w:r>
     </w:p>
     <w:p>
       <w:pPr>
-        <w:pStyle w:val="Heading2"/>
-      </w:pPr>
-      <w:bookmarkStart w:id="20" w:name="r-markdown"/>
-      <w:r>
-        <w:t xml:space="preserve">R Markdown</w:t>
-      </w:r>
-      <w:bookmarkEnd w:id="20"/>
+        <w:numPr>
+          <w:numId w:val="1001"/>
+          <w:ilvl w:val="0"/>
+        </w:numPr>
+      </w:pPr>
+      <w:r>
+        <w:t xml:space="preserve">cria pasta com arquivos</w:t>
+      </w:r>
     </w:p>
     <w:p>
       <w:pPr>
-        <w:pStyle w:val="FirstParagraph"/>
-      </w:pPr>
-      <w:r>
-        <w:t xml:space="preserve">This is an R Markdown document. Markdown is a simple formatting syntax for authoring HTML, PDF, and MS Word documents. For more details on using R Markdown see</w:t>
-      </w:r>
-      <w:r>
-        <w:t xml:space="preserve"> </w:t>
-      </w:r>
-      <w:hyperlink r:id="rId21">
-        <w:r>
-          <w:rPr>
-            <w:rStyle w:val="Hyperlink"/>
-          </w:rPr>
-          <w:t xml:space="preserve">http://rmarkdown.rstudio.com</w:t>
-        </w:r>
-      </w:hyperlink>
-      <w:r>
-        <w:t xml:space="preserve">.</w:t>
-      </w:r>
-    </w:p>
-    <w:p>
-      <w:pPr>
-        <w:pStyle w:val="BodyText"/>
-      </w:pPr>
-      <w:r>
-        <w:t xml:space="preserve">When you click the</w:t>
-      </w:r>
-      <w:r>
-        <w:t xml:space="preserve"> </w:t>
-      </w:r>
-      <w:r>
-        <w:rPr>
-          <w:b/>
-        </w:rPr>
-        <w:t xml:space="preserve">Knit</w:t>
-      </w:r>
-      <w:r>
-        <w:t xml:space="preserve"> </w:t>
-      </w:r>
-      <w:r>
-        <w:t xml:space="preserve">button a document will be generated that includes both content as well as the output of any embedded R code chunks within the document. You can embed an R code chunk like this:</w:t>
-      </w:r>
-    </w:p>
-    <w:p>
-      <w:pPr>
-        <w:pStyle w:val="SourceCode"/>
-      </w:pPr>
-      <w:r>
-        <w:rPr>
-          <w:rStyle w:val="KeywordTok"/>
-        </w:rPr>
-        <w:t xml:space="preserve">summary</w:t>
-      </w:r>
-      <w:r>
-        <w:rPr>
-          <w:rStyle w:val="NormalTok"/>
-        </w:rPr>
-        <w:t xml:space="preserve">(cars)</w:t>
+        <w:numPr>
+          <w:numId w:val="1001"/>
+          <w:ilvl w:val="0"/>
+        </w:numPr>
+      </w:pPr>
+      <w:r>
+        <w:t xml:space="preserve">abro o git bash na pasta</w:t>
       </w:r>
     </w:p>
     <w:p>
@@ -98,25 +66,29 @@
         <w:rPr>
           <w:rStyle w:val="VerbatimChar"/>
         </w:rPr>
-        <w:t xml:space="preserve">##      speed           dist       </w:t>
-      </w:r>
-      <w:r>
-        <w:br w:type="textWrapping"/>
-      </w:r>
+        <w:t xml:space="preserve">ls # lista os arquivos da pasta</w:t>
+      </w:r>
+    </w:p>
+    <w:p>
+      <w:pPr>
+        <w:pStyle w:val="SourceCode"/>
+      </w:pPr>
       <w:r>
         <w:rPr>
           <w:rStyle w:val="VerbatimChar"/>
         </w:rPr>
-        <w:t xml:space="preserve">##  Min.   : 4.0   Min.   :  2.00  </w:t>
-      </w:r>
-      <w:r>
-        <w:br w:type="textWrapping"/>
-      </w:r>
+        <w:t xml:space="preserve">git init # inicia o repositorio. Qquer pasta nova que iniciar e colocar o Git inicia com "git init"</w:t>
+      </w:r>
+    </w:p>
+    <w:p>
+      <w:pPr>
+        <w:pStyle w:val="SourceCode"/>
+      </w:pPr>
       <w:r>
         <w:rPr>
           <w:rStyle w:val="VerbatimChar"/>
         </w:rPr>
-        <w:t xml:space="preserve">##  1st Qu.:12.0   1st Qu.: 26.00  </w:t>
+        <w:t xml:space="preserve"># tem que informar para o git quem eh vc e um email de contato</w:t>
       </w:r>
       <w:r>
         <w:br w:type="textWrapping"/>
@@ -125,7 +97,7 @@
         <w:rPr>
           <w:rStyle w:val="VerbatimChar"/>
         </w:rPr>
-        <w:t xml:space="preserve">##  Median :15.0   Median : 36.00  </w:t>
+        <w:t xml:space="preserve">git config --global user.name "Fernando de Moura Resende" # coloca o nome</w:t>
       </w:r>
       <w:r>
         <w:br w:type="textWrapping"/>
@@ -134,113 +106,106 @@
         <w:rPr>
           <w:rStyle w:val="VerbatimChar"/>
         </w:rPr>
-        <w:t xml:space="preserve">##  Mean   :15.4   Mean   : 42.98  </w:t>
-      </w:r>
-      <w:r>
-        <w:br w:type="textWrapping"/>
-      </w:r>
+        <w:t xml:space="preserve">git config --global user.email "fermresende@gmail.com" # defini o email que vc cadastrou</w:t>
+      </w:r>
+    </w:p>
+    <w:p>
+      <w:pPr>
+        <w:pStyle w:val="SourceCode"/>
+      </w:pPr>
       <w:r>
         <w:rPr>
           <w:rStyle w:val="VerbatimChar"/>
         </w:rPr>
-        <w:t xml:space="preserve">##  3rd Qu.:19.0   3rd Qu.: 56.00  </w:t>
-      </w:r>
-      <w:r>
-        <w:br w:type="textWrapping"/>
-      </w:r>
+        <w:t xml:space="preserve">git status # te fala quais arquivos estão sendo monitorados ou nao</w:t>
+      </w:r>
+    </w:p>
+    <w:p>
+      <w:pPr>
+        <w:pStyle w:val="SourceCode"/>
+      </w:pPr>
       <w:r>
         <w:rPr>
           <w:rStyle w:val="VerbatimChar"/>
         </w:rPr>
-        <w:t xml:space="preserve">##  Max.   :25.0   Max.   :120.00</w:t>
-      </w:r>
-    </w:p>
-    <w:p>
-      <w:pPr>
-        <w:pStyle w:val="Heading2"/>
-      </w:pPr>
-      <w:bookmarkStart w:id="22" w:name="including-plots"/>
-      <w:r>
-        <w:t xml:space="preserve">Including Plots</w:t>
-      </w:r>
-      <w:bookmarkEnd w:id="22"/>
-    </w:p>
-    <w:p>
-      <w:pPr>
-        <w:pStyle w:val="FirstParagraph"/>
-      </w:pPr>
-      <w:r>
-        <w:t xml:space="preserve">You can also embed plots, for example:</w:t>
-      </w:r>
-    </w:p>
-    <w:p>
-      <w:pPr>
-        <w:pStyle w:val="BodyText"/>
-      </w:pPr>
-      <w:r>
-        <w:drawing>
-          <wp:inline>
-            <wp:extent cx="4620126" cy="3696101"/>
-            <wp:effectExtent b="0" l="0" r="0" t="0"/>
-            <wp:docPr descr="" title="" id="1" name="Picture"/>
-            <a:graphic>
-              <a:graphicData uri="http://schemas.openxmlformats.org/drawingml/2006/picture">
-                <pic:pic>
-                  <pic:nvPicPr>
-                    <pic:cNvPr descr="teste-fm_files/figure-docx/pressure-1.png" id="0" name="Picture"/>
-                    <pic:cNvPicPr>
-                      <a:picLocks noChangeArrowheads="1" noChangeAspect="1"/>
-                    </pic:cNvPicPr>
-                  </pic:nvPicPr>
-                  <pic:blipFill>
-                    <a:blip r:embed="rId23"/>
-                    <a:stretch>
-                      <a:fillRect/>
-                    </a:stretch>
-                  </pic:blipFill>
-                  <pic:spPr bwMode="auto">
-                    <a:xfrm>
-                      <a:off x="0" y="0"/>
-                      <a:ext cx="4620126" cy="3696101"/>
-                    </a:xfrm>
-                    <a:prstGeom prst="rect">
-                      <a:avLst/>
-                    </a:prstGeom>
-                    <a:noFill/>
-                    <a:ln w="9525">
-                      <a:noFill/>
-                      <a:headEnd/>
-                      <a:tailEnd/>
-                    </a:ln>
-                  </pic:spPr>
-                </pic:pic>
-              </a:graphicData>
-            </a:graphic>
-          </wp:inline>
-        </w:drawing>
-      </w:r>
-    </w:p>
-    <w:p>
-      <w:pPr>
-        <w:pStyle w:val="BodyText"/>
-      </w:pPr>
-      <w:r>
-        <w:t xml:space="preserve">Note that the</w:t>
-      </w:r>
-      <w:r>
-        <w:t xml:space="preserve"> </w:t>
+        <w:t xml:space="preserve">git add # agora tem que avisar quais arquivos você quer monitorar</w:t>
+      </w:r>
+      <w:r>
+        <w:br w:type="textWrapping"/>
       </w:r>
       <w:r>
         <w:rPr>
           <w:rStyle w:val="VerbatimChar"/>
         </w:rPr>
-        <w:t xml:space="preserve">echo = FALSE</w:t>
-      </w:r>
-      <w:r>
-        <w:t xml:space="preserve"> </w:t>
-      </w:r>
-      <w:r>
-        <w:t xml:space="preserve">parameter was added to the code chunk to prevent printing of the R code that generated the plot.</w:t>
+        <w:t xml:space="preserve">git add . # comeca a monitorar todos os arquivos da pasta</w:t>
+      </w:r>
+    </w:p>
+    <w:p>
+      <w:pPr>
+        <w:pStyle w:val="SourceCode"/>
+      </w:pPr>
+      <w:r>
+        <w:rPr>
+          <w:rStyle w:val="VerbatimChar"/>
+        </w:rPr>
+        <w:t xml:space="preserve">git commit -m "commit inicial" # hifen m indica mensagem. Commit eh uma fotografia do que tem no repositorio. </w:t>
+      </w:r>
+      <w:r>
+        <w:br w:type="textWrapping"/>
+      </w:r>
+      <w:r>
+        <w:br w:type="textWrapping"/>
+      </w:r>
+      <w:r>
+        <w:rPr>
+          <w:rStyle w:val="VerbatimChar"/>
+        </w:rPr>
+        <w:t xml:space="preserve"># o commit cria um ponto de restauração. Criando um commit tem como voltar na versao anterior</w:t>
+      </w:r>
+      <w:r>
+        <w:br w:type="textWrapping"/>
+      </w:r>
+      <w:r>
+        <w:br w:type="textWrapping"/>
+      </w:r>
+      <w:r>
+        <w:rPr>
+          <w:rStyle w:val="VerbatimChar"/>
+        </w:rPr>
+        <w:t xml:space="preserve"># eh bom criar um commit em cada modificacao importante que fizer</w:t>
+      </w:r>
+    </w:p>
+    <w:p>
+      <w:pPr>
+        <w:pStyle w:val="SourceCode"/>
+      </w:pPr>
+      <w:r>
+        <w:rPr>
+          <w:rStyle w:val="VerbatimChar"/>
+        </w:rPr>
+        <w:t xml:space="preserve">git log # te da as informacoes</w:t>
+      </w:r>
+    </w:p>
+    <w:p>
+      <w:pPr>
+        <w:pStyle w:val="SourceCode"/>
+      </w:pPr>
+      <w:r>
+        <w:rPr>
+          <w:rStyle w:val="VerbatimChar"/>
+        </w:rPr>
+        <w:t xml:space="preserve">git status # te fala quais arquivos estao sendo monitorados ou nao</w:t>
+      </w:r>
+    </w:p>
+    <w:p>
+      <w:pPr>
+        <w:pStyle w:val="SourceCode"/>
+      </w:pPr>
+      <w:r>
+        <w:rPr>
+          <w:rStyle w:val="VerbatimChar"/>
+        </w:rPr>
+        <w:t xml:space="preserve">git diff teste-fm.rmd # te mostra o que mudou do arquivo</w:t>
       </w:r>
     </w:p>
     <w:sectPr/>
@@ -479,11 +444,117 @@
       </w:pPr>
     </w:lvl>
   </w:abstractNum>
+  <w:abstractNum w:abstractNumId="991">
+    <w:nsid w:val="ea454b4c"/>
+    <w:multiLevelType w:val="multilevel"/>
+    <w:lvl w:ilvl="0">
+      <w:numFmt w:val="bullet"/>
+      <w:lvlText w:val="•"/>
+      <w:lvlJc w:val="left"/>
+      <w:pPr>
+        <w:tabs>
+          <w:tab w:val="num" w:pos="0"/>
+        </w:tabs>
+        <w:ind w:left="480" w:hanging="480"/>
+      </w:pPr>
+    </w:lvl>
+    <w:lvl w:ilvl="1">
+      <w:numFmt w:val="bullet"/>
+      <w:lvlText w:val="–"/>
+      <w:lvlJc w:val="left"/>
+      <w:pPr>
+        <w:tabs>
+          <w:tab w:val="num" w:pos="720"/>
+        </w:tabs>
+        <w:ind w:left="1200" w:hanging="480"/>
+      </w:pPr>
+    </w:lvl>
+    <w:lvl w:ilvl="2">
+      <w:numFmt w:val="bullet"/>
+      <w:lvlText w:val="•"/>
+      <w:lvlJc w:val="left"/>
+      <w:pPr>
+        <w:tabs>
+          <w:tab w:val="num" w:pos="1440"/>
+        </w:tabs>
+        <w:ind w:left="1920" w:hanging="480"/>
+      </w:pPr>
+    </w:lvl>
+    <w:lvl w:ilvl="3">
+      <w:numFmt w:val="bullet"/>
+      <w:lvlText w:val="–"/>
+      <w:lvlJc w:val="left"/>
+      <w:pPr>
+        <w:tabs>
+          <w:tab w:val="num" w:pos="2160"/>
+        </w:tabs>
+        <w:ind w:left="2640" w:hanging="480"/>
+      </w:pPr>
+    </w:lvl>
+    <w:lvl w:ilvl="4">
+      <w:numFmt w:val="bullet"/>
+      <w:lvlText w:val="•"/>
+      <w:lvlJc w:val="left"/>
+      <w:pPr>
+        <w:tabs>
+          <w:tab w:val="num" w:pos="2880"/>
+        </w:tabs>
+        <w:ind w:left="3360" w:hanging="480"/>
+      </w:pPr>
+    </w:lvl>
+    <w:lvl w:ilvl="5">
+      <w:numFmt w:val="bullet"/>
+      <w:lvlText w:val="–"/>
+      <w:lvlJc w:val="left"/>
+      <w:pPr>
+        <w:tabs>
+          <w:tab w:val="num" w:pos="3600"/>
+        </w:tabs>
+        <w:ind w:left="4080" w:hanging="480"/>
+      </w:pPr>
+    </w:lvl>
+    <w:lvl w:ilvl="6">
+      <w:numFmt w:val="bullet"/>
+      <w:lvlText w:val="•"/>
+      <w:lvlJc w:val="left"/>
+      <w:pPr>
+        <w:tabs>
+          <w:tab w:val="num" w:pos="4320"/>
+        </w:tabs>
+        <w:ind w:left="4800" w:hanging="480"/>
+      </w:pPr>
+    </w:lvl>
+    <w:lvl w:ilvl="7">
+      <w:numFmt w:val="bullet"/>
+      <w:lvlText w:val="–"/>
+      <w:lvlJc w:val="left"/>
+      <w:pPr>
+        <w:tabs>
+          <w:tab w:val="num" w:pos="5040"/>
+        </w:tabs>
+        <w:ind w:left="5520" w:hanging="480"/>
+      </w:pPr>
+    </w:lvl>
+    <w:lvl w:ilvl="8">
+      <w:numFmt w:val="bullet"/>
+      <w:lvlText w:val="•"/>
+      <w:lvlJc w:val="left"/>
+      <w:pPr>
+        <w:tabs>
+          <w:tab w:val="num" w:pos="5760"/>
+        </w:tabs>
+        <w:ind w:left="6240" w:hanging="480"/>
+      </w:pPr>
+    </w:lvl>
+  </w:abstractNum>
   <w:num w:numId="1000">
     <w:abstractNumId w:val="990"/>
   </w:num>
   <w:num w:numId="1000">
     <w:abstractNumId w:val="990"/>
+  </w:num>
+  <w:num w:numId="1001">
+    <w:abstractNumId w:val="991"/>
   </w:num>
 </w:numbering>
 </file>

</xml_diff>